<commit_message>
Lots of updates on the manuscript
</commit_message>
<xml_diff>
--- a/PT notes.docx
+++ b/PT notes.docx
@@ -78,15 +78,7 @@
           <w:sz w:val="26"/>
           <w:szCs w:val="26"/>
         </w:rPr>
-        <w:t>, &amp; Walter, 2011).</w:t>
-      </w:r>
-      <w:r>
-        <w:rPr>
-          <w:rFonts w:ascii="Helvetica Neue" w:hAnsi="Helvetica Neue" w:cs="Helvetica Neue"/>
-          <w:sz w:val="26"/>
-          <w:szCs w:val="26"/>
-        </w:rPr>
-        <w:t xml:space="preserve">” – Preston &amp; </w:t>
+        <w:t xml:space="preserve">, &amp; Walter, 2011).” – Preston &amp; </w:t>
       </w:r>
       <w:proofErr w:type="spellStart"/>
       <w:r>
@@ -186,23 +178,7 @@
           <w:sz w:val="28"/>
           <w:szCs w:val="28"/>
         </w:rPr>
-        <w:t>My notes--</w:t>
-      </w:r>
-      <w:r>
-        <w:rPr>
-          <w:rFonts w:ascii="Helvetica Neue" w:hAnsi="Helvetica Neue" w:cs="Helvetica Neue"/>
-          <w:sz w:val="28"/>
-          <w:szCs w:val="28"/>
-        </w:rPr>
-        <w:t>Results interpreted in terms of affective perspective taking (infer other's state by putting oneself in other's place and basing response off that inference, even in the absence of emotional cues)</w:t>
-      </w:r>
-      <w:r>
-        <w:rPr>
-          <w:rFonts w:ascii="Helvetica Neue" w:hAnsi="Helvetica Neue" w:cs="Helvetica Neue"/>
-          <w:sz w:val="28"/>
-          <w:szCs w:val="28"/>
-        </w:rPr>
-        <w:t xml:space="preserve"> – </w:t>
+        <w:t xml:space="preserve">My notes--Results interpreted in terms of affective perspective taking (infer other's state by putting oneself in other's place and basing response off that inference, even in the absence of emotional cues) – </w:t>
       </w:r>
       <w:proofErr w:type="spellStart"/>
       <w:r>
@@ -302,52 +278,285 @@
           <w:sz w:val="28"/>
           <w:szCs w:val="28"/>
         </w:rPr>
-        <w:t xml:space="preserve"> et al.,</w:t>
-      </w:r>
+        <w:t xml:space="preserve"> et al., 2003</w:t>
+      </w:r>
+    </w:p>
+    <w:p>
+      <w:pPr>
+        <w:widowControl w:val="0"/>
+        <w:autoSpaceDE w:val="0"/>
+        <w:autoSpaceDN w:val="0"/>
+        <w:adjustRightInd w:val="0"/>
+        <w:spacing w:after="240" w:line="320" w:lineRule="atLeast"/>
+        <w:rPr>
+          <w:rFonts w:ascii="Helvetica Neue" w:hAnsi="Helvetica Neue" w:cs="Helvetica Neue"/>
+          <w:sz w:val="28"/>
+          <w:szCs w:val="28"/>
+        </w:rPr>
+      </w:pPr>
+    </w:p>
+    <w:p>
+      <w:pPr>
+        <w:widowControl w:val="0"/>
+        <w:autoSpaceDE w:val="0"/>
+        <w:autoSpaceDN w:val="0"/>
+        <w:adjustRightInd w:val="0"/>
+        <w:spacing w:after="240" w:line="320" w:lineRule="atLeast"/>
+        <w:rPr>
+          <w:rFonts w:ascii="Helvetica Neue" w:hAnsi="Helvetica Neue" w:cs="Helvetica Neue"/>
+          <w:sz w:val="28"/>
+          <w:szCs w:val="28"/>
+        </w:rPr>
+      </w:pPr>
+      <w:r>
+        <w:rPr>
+          <w:rFonts w:ascii="Helvetica Neue" w:hAnsi="Helvetica Neue" w:cs="Helvetica Neue"/>
+          <w:sz w:val="28"/>
+          <w:szCs w:val="28"/>
+        </w:rPr>
+        <w:t>PT vs. objective used for racial biases in Todd et al., 2011</w:t>
+      </w:r>
+    </w:p>
+    <w:p>
+      <w:pPr>
+        <w:widowControl w:val="0"/>
+        <w:autoSpaceDE w:val="0"/>
+        <w:autoSpaceDN w:val="0"/>
+        <w:adjustRightInd w:val="0"/>
+        <w:spacing w:after="240" w:line="320" w:lineRule="atLeast"/>
+        <w:rPr>
+          <w:rFonts w:ascii="Helvetica Neue" w:hAnsi="Helvetica Neue" w:cs="Helvetica Neue"/>
+          <w:sz w:val="28"/>
+          <w:szCs w:val="28"/>
+        </w:rPr>
+      </w:pPr>
+    </w:p>
+    <w:p>
+      <w:pPr>
+        <w:widowControl w:val="0"/>
+        <w:autoSpaceDE w:val="0"/>
+        <w:autoSpaceDN w:val="0"/>
+        <w:adjustRightInd w:val="0"/>
+        <w:spacing w:after="240" w:line="320" w:lineRule="atLeast"/>
+        <w:rPr>
+          <w:rFonts w:ascii="Helvetica Neue" w:hAnsi="Helvetica Neue" w:cs="Helvetica Neue"/>
+          <w:b/>
+          <w:sz w:val="28"/>
+          <w:szCs w:val="28"/>
+        </w:rPr>
+      </w:pPr>
+      <w:r>
+        <w:rPr>
+          <w:rFonts w:ascii="Helvetica Neue" w:hAnsi="Helvetica Neue" w:cs="Helvetica Neue"/>
+          <w:b/>
+          <w:sz w:val="28"/>
+          <w:szCs w:val="28"/>
+        </w:rPr>
+        <w:t>Hoffman, 2000</w:t>
+      </w:r>
+    </w:p>
+    <w:p>
+      <w:pPr>
+        <w:widowControl w:val="0"/>
+        <w:autoSpaceDE w:val="0"/>
+        <w:autoSpaceDN w:val="0"/>
+        <w:adjustRightInd w:val="0"/>
+        <w:spacing w:after="240" w:line="320" w:lineRule="atLeast"/>
+        <w:rPr>
+          <w:rFonts w:ascii="Helvetica Neue" w:hAnsi="Helvetica Neue" w:cs="Helvetica Neue"/>
+          <w:sz w:val="28"/>
+          <w:szCs w:val="28"/>
+        </w:rPr>
+      </w:pPr>
+      <w:r>
+        <w:rPr>
+          <w:rFonts w:ascii="Helvetica Neue" w:hAnsi="Helvetica Neue" w:cs="Helvetica Neue"/>
+          <w:sz w:val="28"/>
+          <w:szCs w:val="28"/>
+        </w:rPr>
+        <w:t>Perspective taking divided into self-focused role-taking and other-focused role-taking</w:t>
+      </w:r>
+    </w:p>
+    <w:p>
+      <w:pPr>
+        <w:widowControl w:val="0"/>
+        <w:autoSpaceDE w:val="0"/>
+        <w:autoSpaceDN w:val="0"/>
+        <w:adjustRightInd w:val="0"/>
+        <w:spacing w:after="240" w:line="320" w:lineRule="atLeast"/>
+        <w:rPr>
+          <w:rFonts w:ascii="Helvetica Neue" w:hAnsi="Helvetica Neue" w:cs="Helvetica Neue"/>
+          <w:sz w:val="28"/>
+          <w:szCs w:val="28"/>
+        </w:rPr>
+      </w:pPr>
       <w:bookmarkStart w:id="0" w:name="_GoBack"/>
       <w:bookmarkEnd w:id="0"/>
-      <w:r>
-        <w:rPr>
-          <w:rFonts w:ascii="Helvetica Neue" w:hAnsi="Helvetica Neue" w:cs="Helvetica Neue"/>
-          <w:sz w:val="28"/>
-          <w:szCs w:val="28"/>
-        </w:rPr>
-        <w:t xml:space="preserve"> 2003</w:t>
-      </w:r>
-    </w:p>
-    <w:p>
-      <w:pPr>
-        <w:widowControl w:val="0"/>
-        <w:autoSpaceDE w:val="0"/>
-        <w:autoSpaceDN w:val="0"/>
-        <w:adjustRightInd w:val="0"/>
-        <w:spacing w:after="240" w:line="320" w:lineRule="atLeast"/>
-        <w:rPr>
-          <w:rFonts w:ascii="Helvetica Neue" w:hAnsi="Helvetica Neue" w:cs="Helvetica Neue"/>
-          <w:sz w:val="28"/>
-          <w:szCs w:val="28"/>
-        </w:rPr>
-      </w:pPr>
-    </w:p>
-    <w:p>
-      <w:pPr>
-        <w:widowControl w:val="0"/>
-        <w:autoSpaceDE w:val="0"/>
-        <w:autoSpaceDN w:val="0"/>
-        <w:adjustRightInd w:val="0"/>
-        <w:spacing w:after="240" w:line="320" w:lineRule="atLeast"/>
-        <w:rPr>
-          <w:rFonts w:ascii="Helvetica Neue" w:hAnsi="Helvetica Neue" w:cs="Helvetica Neue"/>
-        </w:rPr>
-      </w:pPr>
-      <w:r>
-        <w:rPr>
-          <w:rFonts w:ascii="Helvetica Neue" w:hAnsi="Helvetica Neue" w:cs="Helvetica Neue"/>
-          <w:sz w:val="28"/>
-          <w:szCs w:val="28"/>
-        </w:rPr>
-        <w:t>PT vs. objective used for racial biases in Todd et al., 2011</w:t>
-      </w:r>
+    </w:p>
+    <w:p>
+      <w:pPr>
+        <w:widowControl w:val="0"/>
+        <w:autoSpaceDE w:val="0"/>
+        <w:autoSpaceDN w:val="0"/>
+        <w:adjustRightInd w:val="0"/>
+        <w:spacing w:after="240" w:line="320" w:lineRule="atLeast"/>
+        <w:rPr>
+          <w:rFonts w:ascii="Helvetica Neue" w:hAnsi="Helvetica Neue" w:cs="Helvetica Neue"/>
+          <w:sz w:val="28"/>
+          <w:szCs w:val="28"/>
+        </w:rPr>
+      </w:pPr>
+    </w:p>
+    <w:p>
+      <w:pPr>
+        <w:widowControl w:val="0"/>
+        <w:autoSpaceDE w:val="0"/>
+        <w:autoSpaceDN w:val="0"/>
+        <w:adjustRightInd w:val="0"/>
+        <w:spacing w:after="240" w:line="320" w:lineRule="atLeast"/>
+        <w:rPr>
+          <w:rFonts w:ascii="Helvetica Neue" w:hAnsi="Helvetica Neue" w:cs="Helvetica Neue"/>
+          <w:b/>
+          <w:sz w:val="28"/>
+          <w:szCs w:val="28"/>
+        </w:rPr>
+      </w:pPr>
+      <w:proofErr w:type="spellStart"/>
+      <w:r>
+        <w:rPr>
+          <w:rFonts w:ascii="Helvetica Neue" w:hAnsi="Helvetica Neue" w:cs="Helvetica Neue"/>
+          <w:b/>
+          <w:sz w:val="28"/>
+          <w:szCs w:val="28"/>
+        </w:rPr>
+        <w:t>Stotland</w:t>
+      </w:r>
+      <w:proofErr w:type="spellEnd"/>
+      <w:r>
+        <w:rPr>
+          <w:rFonts w:ascii="Helvetica Neue" w:hAnsi="Helvetica Neue" w:cs="Helvetica Neue"/>
+          <w:b/>
+          <w:sz w:val="28"/>
+          <w:szCs w:val="28"/>
+        </w:rPr>
+        <w:t xml:space="preserve"> &amp; Dunn, 1963</w:t>
+      </w:r>
+    </w:p>
+    <w:p>
+      <w:pPr>
+        <w:widowControl w:val="0"/>
+        <w:autoSpaceDE w:val="0"/>
+        <w:autoSpaceDN w:val="0"/>
+        <w:adjustRightInd w:val="0"/>
+        <w:spacing w:after="240" w:line="320" w:lineRule="atLeast"/>
+        <w:rPr>
+          <w:rFonts w:ascii="Helvetica Neue" w:hAnsi="Helvetica Neue" w:cs="Helvetica Neue"/>
+        </w:rPr>
+      </w:pPr>
+      <w:r>
+        <w:rPr>
+          <w:rFonts w:ascii="Helvetica Neue" w:hAnsi="Helvetica Neue" w:cs="Helvetica Neue"/>
+        </w:rPr>
+        <w:t>Identification here means recognizing one similarity between oneself and someone else and then perceiving that one shares other similarities between oneself and someone else</w:t>
+      </w:r>
+    </w:p>
+    <w:p>
+      <w:pPr>
+        <w:widowControl w:val="0"/>
+        <w:autoSpaceDE w:val="0"/>
+        <w:autoSpaceDN w:val="0"/>
+        <w:adjustRightInd w:val="0"/>
+        <w:spacing w:after="240" w:line="320" w:lineRule="atLeast"/>
+        <w:rPr>
+          <w:rFonts w:ascii="Helvetica Neue" w:hAnsi="Helvetica Neue" w:cs="Helvetica Neue"/>
+        </w:rPr>
+      </w:pPr>
+      <w:r>
+        <w:rPr>
+          <w:rFonts w:ascii="Helvetica Neue" w:hAnsi="Helvetica Neue" w:cs="Helvetica Neue"/>
+        </w:rPr>
+        <w:t>View is that empathy happens through identification—perceiving one similarity leads one to perceive affective similarities as well</w:t>
+      </w:r>
+    </w:p>
+    <w:p>
+      <w:pPr>
+        <w:widowControl w:val="0"/>
+        <w:autoSpaceDE w:val="0"/>
+        <w:autoSpaceDN w:val="0"/>
+        <w:adjustRightInd w:val="0"/>
+        <w:spacing w:after="240" w:line="320" w:lineRule="atLeast"/>
+        <w:rPr>
+          <w:rFonts w:ascii="Helvetica Neue" w:hAnsi="Helvetica Neue" w:cs="Helvetica Neue"/>
+        </w:rPr>
+      </w:pPr>
+    </w:p>
+    <w:p>
+      <w:pPr>
+        <w:widowControl w:val="0"/>
+        <w:autoSpaceDE w:val="0"/>
+        <w:autoSpaceDN w:val="0"/>
+        <w:adjustRightInd w:val="0"/>
+        <w:spacing w:after="240" w:line="320" w:lineRule="atLeast"/>
+        <w:rPr>
+          <w:rFonts w:ascii="Helvetica Neue" w:hAnsi="Helvetica Neue" w:cs="Helvetica Neue"/>
+          <w:b/>
+        </w:rPr>
+      </w:pPr>
+      <w:r>
+        <w:rPr>
+          <w:rFonts w:ascii="Helvetica Neue" w:hAnsi="Helvetica Neue" w:cs="Helvetica Neue"/>
+          <w:b/>
+        </w:rPr>
+        <w:t>Altruism reconsidered…</w:t>
+      </w:r>
+    </w:p>
+    <w:p>
+      <w:pPr>
+        <w:widowControl w:val="0"/>
+        <w:autoSpaceDE w:val="0"/>
+        <w:autoSpaceDN w:val="0"/>
+        <w:adjustRightInd w:val="0"/>
+        <w:spacing w:after="240" w:line="320" w:lineRule="atLeast"/>
+        <w:rPr>
+          <w:rFonts w:ascii="Helvetica Neue" w:hAnsi="Helvetica Neue" w:cs="Helvetica Neue"/>
+          <w:b/>
+        </w:rPr>
+      </w:pPr>
+      <w:r>
+        <w:rPr>
+          <w:rFonts w:ascii="Helvetica Neue" w:hAnsi="Helvetica Neue" w:cs="Helvetica Neue"/>
+          <w:b/>
+        </w:rPr>
+        <w:t xml:space="preserve">Smith et al., 1989 (and </w:t>
+      </w:r>
+      <w:proofErr w:type="spellStart"/>
+      <w:r>
+        <w:rPr>
+          <w:rFonts w:ascii="Helvetica Neue" w:hAnsi="Helvetica Neue" w:cs="Helvetica Neue"/>
+          <w:b/>
+        </w:rPr>
+        <w:t>Stotland</w:t>
+      </w:r>
+      <w:proofErr w:type="spellEnd"/>
+      <w:r>
+        <w:rPr>
+          <w:rFonts w:ascii="Helvetica Neue" w:hAnsi="Helvetica Neue" w:cs="Helvetica Neue"/>
+          <w:b/>
+        </w:rPr>
+        <w:t>)</w:t>
+      </w:r>
+    </w:p>
+    <w:p>
+      <w:pPr>
+        <w:widowControl w:val="0"/>
+        <w:autoSpaceDE w:val="0"/>
+        <w:autoSpaceDN w:val="0"/>
+        <w:adjustRightInd w:val="0"/>
+        <w:spacing w:after="240" w:line="320" w:lineRule="atLeast"/>
+        <w:rPr>
+          <w:rFonts w:ascii="Helvetica Neue" w:hAnsi="Helvetica Neue" w:cs="Helvetica Neue"/>
+        </w:rPr>
+      </w:pPr>
     </w:p>
     <w:sectPr>
       <w:pgSz w:w="12240" w:h="15840"/>

</xml_diff>